<commit_message>
Feasibility stud aproape gata, partea de design e in folderul /SWD Files in proiectul .vpp punem facem toate diagramele iar celelalte chestii le punem pe langa ;)
</commit_message>
<xml_diff>
--- a/Report/Hermes Airlines - Report.docx
+++ b/Report/Hermes Airlines - Report.docx
@@ -45,40 +45,36 @@
           <w:sz w:val="24"/>
           <w:szCs w:val="24"/>
         </w:rPr>
-        <w:t xml:space="preserve"> is the new fresh airlines company looking forward to become one of the best in </w:t>
-      </w:r>
-      <w:proofErr w:type="spellStart"/>
+        <w:t xml:space="preserve"> is the new fresh airlines company looking forward </w:t>
+      </w:r>
+      <w:r>
+        <w:rPr>
+          <w:sz w:val="24"/>
+          <w:szCs w:val="24"/>
+        </w:rPr>
+        <w:t>to become one of the best in it</w:t>
+      </w:r>
+      <w:r>
+        <w:rPr>
+          <w:sz w:val="24"/>
+          <w:szCs w:val="24"/>
+        </w:rPr>
+        <w:t xml:space="preserve">s business. Owned by the young billionaire, </w:t>
+      </w:r>
       <w:proofErr w:type="gramStart"/>
       <w:r>
         <w:rPr>
           <w:sz w:val="24"/>
           <w:szCs w:val="24"/>
         </w:rPr>
-        <w:t>it’s</w:t>
-      </w:r>
-      <w:proofErr w:type="spellEnd"/>
+        <w:t>sheikh</w:t>
+      </w:r>
       <w:proofErr w:type="gramEnd"/>
       <w:r>
         <w:rPr>
           <w:sz w:val="24"/>
           <w:szCs w:val="24"/>
         </w:rPr>
-        <w:t xml:space="preserve"> business. Owned by the young billionaire, </w:t>
-      </w:r>
-      <w:proofErr w:type="gramStart"/>
-      <w:r>
-        <w:rPr>
-          <w:sz w:val="24"/>
-          <w:szCs w:val="24"/>
-        </w:rPr>
-        <w:t>sheikh</w:t>
-      </w:r>
-      <w:proofErr w:type="gramEnd"/>
-      <w:r>
-        <w:rPr>
-          <w:sz w:val="24"/>
-          <w:szCs w:val="24"/>
-        </w:rPr>
         <w:t xml:space="preserve"> </w:t>
       </w:r>
       <w:r>
@@ -103,8 +99,6 @@
         </w:rPr>
         <w:t>is aiming the big sky.</w:t>
       </w:r>
-      <w:bookmarkStart w:id="0" w:name="_GoBack"/>
-      <w:bookmarkEnd w:id="0"/>
     </w:p>
     <w:p>
       <w:pPr>
@@ -2802,8 +2796,37 @@
           <w:sz w:val="24"/>
           <w:szCs w:val="24"/>
         </w:rPr>
-        <w:t>???</w:t>
-      </w:r>
+        <w:t xml:space="preserve">Our system solution is optimized for our business, the </w:t>
+      </w:r>
+      <w:r>
+        <w:rPr>
+          <w:sz w:val="24"/>
+          <w:szCs w:val="24"/>
+        </w:rPr>
+        <w:t xml:space="preserve">software </w:t>
+      </w:r>
+      <w:r>
+        <w:rPr>
+          <w:sz w:val="24"/>
+          <w:szCs w:val="24"/>
+        </w:rPr>
+        <w:t xml:space="preserve">development field being administrated as part of the company structure. This way the system will trigger the specific problems the business has and </w:t>
+      </w:r>
+      <w:r>
+        <w:rPr>
+          <w:sz w:val="24"/>
+          <w:szCs w:val="24"/>
+        </w:rPr>
+        <w:t>will be consistent with the strategy of the company. Taking advantage of the continuously growing use of computer application by users to achieve specific tasks, our software solution tends to be a good hit, willing to gain user popularity really quick.</w:t>
+      </w:r>
+    </w:p>
+    <w:p>
+      <w:pPr>
+        <w:rPr>
+          <w:sz w:val="24"/>
+          <w:szCs w:val="24"/>
+        </w:rPr>
+      </w:pPr>
     </w:p>
     <w:p>
       <w:pPr>
@@ -2834,8 +2857,46 @@
           <w:sz w:val="24"/>
           <w:szCs w:val="24"/>
         </w:rPr>
-        <w:t>???</w:t>
-      </w:r>
+        <w:t>Luckily for our business idea, it is located in the 21</w:t>
+      </w:r>
+      <w:r>
+        <w:rPr>
+          <w:sz w:val="24"/>
+          <w:szCs w:val="24"/>
+          <w:vertAlign w:val="superscript"/>
+        </w:rPr>
+        <w:t>st</w:t>
+      </w:r>
+      <w:r>
+        <w:rPr>
+          <w:sz w:val="24"/>
+          <w:szCs w:val="24"/>
+        </w:rPr>
+        <w:t xml:space="preserve"> century, where technology is the least important concern we have. The software development team will consist of skilled professionals</w:t>
+      </w:r>
+      <w:r>
+        <w:rPr>
+          <w:sz w:val="24"/>
+          <w:szCs w:val="24"/>
+        </w:rPr>
+        <w:t>, knowing how to take advantage of the technological resources we have. They will be provided with hardware capable machines, equipped with required software solutions, this way hopefully their work will go flawless to achieve the final product.</w:t>
+      </w:r>
+    </w:p>
+    <w:p>
+      <w:pPr>
+        <w:rPr>
+          <w:sz w:val="24"/>
+          <w:szCs w:val="24"/>
+        </w:rPr>
+      </w:pPr>
+    </w:p>
+    <w:p>
+      <w:pPr>
+        <w:rPr>
+          <w:sz w:val="24"/>
+          <w:szCs w:val="24"/>
+        </w:rPr>
+      </w:pPr>
     </w:p>
     <w:p>
       <w:pPr>
@@ -2851,185 +2912,730 @@
           <w:sz w:val="26"/>
           <w:szCs w:val="26"/>
         </w:rPr>
-        <w:t>Schedule feasibility</w:t>
-      </w:r>
-    </w:p>
-    <w:p>
-      <w:pPr>
-        <w:rPr>
-          <w:sz w:val="24"/>
-          <w:szCs w:val="24"/>
-        </w:rPr>
-      </w:pPr>
-      <w:r>
-        <w:rPr>
-          <w:sz w:val="24"/>
-          <w:szCs w:val="24"/>
-        </w:rPr>
-        <w:t>???</w:t>
-      </w:r>
-    </w:p>
-    <w:p>
-      <w:pPr>
-        <w:rPr>
-          <w:b/>
-          <w:sz w:val="26"/>
-          <w:szCs w:val="26"/>
-        </w:rPr>
-      </w:pPr>
-      <w:r>
-        <w:rPr>
-          <w:b/>
-          <w:sz w:val="26"/>
-          <w:szCs w:val="26"/>
-        </w:rPr>
-        <w:t>Legal and contractual feasibility</w:t>
-      </w:r>
-    </w:p>
-    <w:p>
-      <w:pPr>
-        <w:rPr>
-          <w:sz w:val="24"/>
-          <w:szCs w:val="24"/>
-        </w:rPr>
-      </w:pPr>
-      <w:r>
-        <w:rPr>
-          <w:sz w:val="24"/>
-          <w:szCs w:val="24"/>
-        </w:rPr>
-        <w:t>???</w:t>
-      </w:r>
-    </w:p>
-    <w:p>
-      <w:pPr>
-        <w:rPr>
-          <w:b/>
-          <w:sz w:val="26"/>
-          <w:szCs w:val="26"/>
-        </w:rPr>
-      </w:pPr>
-      <w:r>
-        <w:rPr>
-          <w:b/>
-          <w:sz w:val="26"/>
-          <w:szCs w:val="26"/>
-        </w:rPr>
-        <w:t>Political feasibility</w:t>
-      </w:r>
-    </w:p>
-    <w:p>
-      <w:pPr>
-        <w:rPr>
-          <w:sz w:val="24"/>
-          <w:szCs w:val="24"/>
-        </w:rPr>
-      </w:pPr>
-      <w:r>
-        <w:rPr>
-          <w:sz w:val="24"/>
-          <w:szCs w:val="24"/>
-        </w:rPr>
-        <w:t>???</w:t>
-      </w:r>
-    </w:p>
-    <w:p>
-      <w:pPr>
-        <w:rPr>
-          <w:b/>
-          <w:sz w:val="26"/>
-          <w:szCs w:val="26"/>
-        </w:rPr>
-      </w:pPr>
-      <w:r>
-        <w:rPr>
-          <w:b/>
-          <w:sz w:val="26"/>
-          <w:szCs w:val="26"/>
-        </w:rPr>
-        <w:t>Economic feasibility</w:t>
-      </w:r>
-    </w:p>
-    <w:p>
-      <w:pPr>
-        <w:rPr>
-          <w:sz w:val="24"/>
-          <w:szCs w:val="24"/>
-        </w:rPr>
-      </w:pPr>
-      <w:r>
-        <w:rPr>
-          <w:sz w:val="24"/>
-          <w:szCs w:val="24"/>
-        </w:rPr>
-        <w:t>???</w:t>
-      </w:r>
-    </w:p>
-    <w:p>
-      <w:pPr>
-        <w:rPr>
-          <w:sz w:val="24"/>
-          <w:szCs w:val="24"/>
-        </w:rPr>
-      </w:pPr>
-    </w:p>
-    <w:p>
-      <w:pPr>
-        <w:rPr>
-          <w:sz w:val="24"/>
-          <w:szCs w:val="24"/>
-        </w:rPr>
-      </w:pPr>
-      <w:r>
-        <w:rPr>
-          <w:b/>
-          <w:sz w:val="28"/>
-          <w:szCs w:val="28"/>
-        </w:rPr>
         <w:lastRenderedPageBreak/>
-        <w:t>Risk analysis</w:t>
-      </w:r>
-    </w:p>
-    <w:p>
-      <w:pPr>
-        <w:rPr>
-          <w:sz w:val="24"/>
-          <w:szCs w:val="24"/>
-        </w:rPr>
-      </w:pPr>
-      <w:r>
-        <w:rPr>
-          <w:sz w:val="24"/>
-          <w:szCs w:val="24"/>
-        </w:rPr>
-        <w:t>Risk is about the probability of something wrong to happen, and the negative consequences is implies. In order to be prepared for as much bad situations as possible, we organized th</w:t>
-      </w:r>
-      <w:r>
-        <w:rPr>
-          <w:sz w:val="24"/>
-          <w:szCs w:val="24"/>
-        </w:rPr>
-        <w:t>e</w:t>
-      </w:r>
-      <w:r>
-        <w:rPr>
-          <w:sz w:val="24"/>
-          <w:szCs w:val="24"/>
-        </w:rPr>
-        <w:t xml:space="preserve"> </w:t>
-      </w:r>
-      <w:r>
-        <w:rPr>
-          <w:sz w:val="24"/>
-          <w:szCs w:val="24"/>
-        </w:rPr>
-        <w:t>risks in a table based on the level of negative impact, the likelihood for them to happen, how to prevent them and so on. This is a good measure to be aware of what can go wrong along the project, and the possible solutions to solve these problems.</w:t>
+        <w:t>Risk Matrix</w:t>
       </w:r>
     </w:p>
     <w:tbl>
       <w:tblPr>
         <w:tblStyle w:val="TableGrid"/>
-        <w:tblpPr w:leftFromText="180" w:rightFromText="180" w:vertAnchor="page" w:horzAnchor="margin" w:tblpXSpec="center" w:tblpY="4357"/>
+        <w:tblW w:w="0" w:type="auto"/>
+        <w:tblLook w:val="04A0" w:firstRow="1" w:lastRow="0" w:firstColumn="1" w:lastColumn="0" w:noHBand="0" w:noVBand="1"/>
+      </w:tblPr>
+      <w:tblGrid>
+        <w:gridCol w:w="2310"/>
+        <w:gridCol w:w="2311"/>
+        <w:gridCol w:w="2311"/>
+        <w:gridCol w:w="2311"/>
+      </w:tblGrid>
+      <w:tr>
+        <w:tc>
+          <w:tcPr>
+            <w:tcW w:w="4621" w:type="dxa"/>
+            <w:gridSpan w:val="2"/>
+          </w:tcPr>
+          <w:p>
+            <w:pPr>
+              <w:rPr>
+                <w:sz w:val="24"/>
+                <w:szCs w:val="24"/>
+              </w:rPr>
+            </w:pPr>
+          </w:p>
+        </w:tc>
+        <w:tc>
+          <w:tcPr>
+            <w:tcW w:w="2311" w:type="dxa"/>
+          </w:tcPr>
+          <w:p>
+            <w:pPr>
+              <w:rPr>
+                <w:sz w:val="24"/>
+                <w:szCs w:val="24"/>
+              </w:rPr>
+            </w:pPr>
+            <w:r>
+              <w:rPr>
+                <w:sz w:val="24"/>
+                <w:szCs w:val="24"/>
+              </w:rPr>
+              <w:t>Low structure*</w:t>
+            </w:r>
+          </w:p>
+        </w:tc>
+        <w:tc>
+          <w:tcPr>
+            <w:tcW w:w="2311" w:type="dxa"/>
+          </w:tcPr>
+          <w:p>
+            <w:pPr>
+              <w:rPr>
+                <w:sz w:val="24"/>
+                <w:szCs w:val="24"/>
+              </w:rPr>
+            </w:pPr>
+            <w:r>
+              <w:rPr>
+                <w:sz w:val="24"/>
+                <w:szCs w:val="24"/>
+              </w:rPr>
+              <w:t>High structure*</w:t>
+            </w:r>
+          </w:p>
+        </w:tc>
+      </w:tr>
+      <w:tr>
+        <w:tc>
+          <w:tcPr>
+            <w:tcW w:w="2310" w:type="dxa"/>
+            <w:vMerge w:val="restart"/>
+          </w:tcPr>
+          <w:p>
+            <w:pPr>
+              <w:rPr>
+                <w:sz w:val="24"/>
+                <w:szCs w:val="24"/>
+              </w:rPr>
+            </w:pPr>
+            <w:r>
+              <w:rPr>
+                <w:sz w:val="24"/>
+                <w:szCs w:val="24"/>
+              </w:rPr>
+              <w:t>High familiarity with technology and application area</w:t>
+            </w:r>
+          </w:p>
+        </w:tc>
+        <w:tc>
+          <w:tcPr>
+            <w:tcW w:w="2311" w:type="dxa"/>
+          </w:tcPr>
+          <w:p>
+            <w:pPr>
+              <w:rPr>
+                <w:sz w:val="24"/>
+                <w:szCs w:val="24"/>
+              </w:rPr>
+            </w:pPr>
+            <w:r>
+              <w:rPr>
+                <w:sz w:val="24"/>
+                <w:szCs w:val="24"/>
+              </w:rPr>
+              <w:t>Large project</w:t>
+            </w:r>
+          </w:p>
+        </w:tc>
+        <w:tc>
+          <w:tcPr>
+            <w:tcW w:w="2311" w:type="dxa"/>
+          </w:tcPr>
+          <w:p>
+            <w:pPr>
+              <w:rPr>
+                <w:b/>
+                <w:color w:val="FF0000"/>
+                <w:sz w:val="24"/>
+                <w:szCs w:val="24"/>
+              </w:rPr>
+            </w:pPr>
+            <w:r>
+              <w:rPr>
+                <w:b/>
+                <w:color w:val="FF0000"/>
+                <w:sz w:val="24"/>
+                <w:szCs w:val="24"/>
+              </w:rPr>
+              <w:t>Low risk (susceptible to mismanagement)</w:t>
+            </w:r>
+          </w:p>
+        </w:tc>
+        <w:tc>
+          <w:tcPr>
+            <w:tcW w:w="2311" w:type="dxa"/>
+          </w:tcPr>
+          <w:p>
+            <w:pPr>
+              <w:rPr>
+                <w:b/>
+                <w:color w:val="FF0000"/>
+                <w:sz w:val="24"/>
+                <w:szCs w:val="24"/>
+              </w:rPr>
+            </w:pPr>
+            <w:r>
+              <w:rPr>
+                <w:b/>
+                <w:color w:val="FF0000"/>
+                <w:sz w:val="24"/>
+                <w:szCs w:val="24"/>
+              </w:rPr>
+              <w:t>Low risk</w:t>
+            </w:r>
+          </w:p>
+        </w:tc>
+      </w:tr>
+      <w:tr>
+        <w:tc>
+          <w:tcPr>
+            <w:tcW w:w="2310" w:type="dxa"/>
+            <w:vMerge/>
+          </w:tcPr>
+          <w:p>
+            <w:pPr>
+              <w:rPr>
+                <w:sz w:val="24"/>
+                <w:szCs w:val="24"/>
+              </w:rPr>
+            </w:pPr>
+          </w:p>
+        </w:tc>
+        <w:tc>
+          <w:tcPr>
+            <w:tcW w:w="2311" w:type="dxa"/>
+          </w:tcPr>
+          <w:p>
+            <w:pPr>
+              <w:rPr>
+                <w:sz w:val="24"/>
+                <w:szCs w:val="24"/>
+              </w:rPr>
+            </w:pPr>
+            <w:r>
+              <w:rPr>
+                <w:sz w:val="24"/>
+                <w:szCs w:val="24"/>
+              </w:rPr>
+              <w:t>Small project</w:t>
+            </w:r>
+          </w:p>
+        </w:tc>
+        <w:tc>
+          <w:tcPr>
+            <w:tcW w:w="2311" w:type="dxa"/>
+          </w:tcPr>
+          <w:p>
+            <w:pPr>
+              <w:rPr>
+                <w:b/>
+                <w:color w:val="FF0000"/>
+                <w:sz w:val="24"/>
+                <w:szCs w:val="24"/>
+              </w:rPr>
+            </w:pPr>
+            <w:r>
+              <w:rPr>
+                <w:b/>
+                <w:color w:val="FF0000"/>
+                <w:sz w:val="24"/>
+                <w:szCs w:val="24"/>
+              </w:rPr>
+              <w:t>Very low risk (susceptible to mismanagement)</w:t>
+            </w:r>
+          </w:p>
+        </w:tc>
+        <w:tc>
+          <w:tcPr>
+            <w:tcW w:w="2311" w:type="dxa"/>
+          </w:tcPr>
+          <w:p>
+            <w:pPr>
+              <w:rPr>
+                <w:b/>
+                <w:color w:val="FF0000"/>
+                <w:sz w:val="24"/>
+                <w:szCs w:val="24"/>
+              </w:rPr>
+            </w:pPr>
+            <w:r>
+              <w:rPr>
+                <w:b/>
+                <w:color w:val="FF0000"/>
+                <w:sz w:val="24"/>
+                <w:szCs w:val="24"/>
+              </w:rPr>
+              <w:t>Very low risk</w:t>
+            </w:r>
+          </w:p>
+        </w:tc>
+      </w:tr>
+      <w:tr>
+        <w:tc>
+          <w:tcPr>
+            <w:tcW w:w="2310" w:type="dxa"/>
+            <w:vMerge w:val="restart"/>
+          </w:tcPr>
+          <w:p>
+            <w:pPr>
+              <w:rPr>
+                <w:sz w:val="24"/>
+                <w:szCs w:val="24"/>
+              </w:rPr>
+            </w:pPr>
+            <w:r>
+              <w:rPr>
+                <w:sz w:val="24"/>
+                <w:szCs w:val="24"/>
+              </w:rPr>
+              <w:t>Low familiarity with technology and application area</w:t>
+            </w:r>
+          </w:p>
+        </w:tc>
+        <w:tc>
+          <w:tcPr>
+            <w:tcW w:w="2311" w:type="dxa"/>
+          </w:tcPr>
+          <w:p>
+            <w:pPr>
+              <w:rPr>
+                <w:sz w:val="24"/>
+                <w:szCs w:val="24"/>
+              </w:rPr>
+            </w:pPr>
+            <w:r>
+              <w:rPr>
+                <w:sz w:val="24"/>
+                <w:szCs w:val="24"/>
+              </w:rPr>
+              <w:t>Large project</w:t>
+            </w:r>
+          </w:p>
+        </w:tc>
+        <w:tc>
+          <w:tcPr>
+            <w:tcW w:w="2311" w:type="dxa"/>
+          </w:tcPr>
+          <w:p>
+            <w:pPr>
+              <w:rPr>
+                <w:b/>
+                <w:color w:val="FF0000"/>
+                <w:sz w:val="24"/>
+                <w:szCs w:val="24"/>
+              </w:rPr>
+            </w:pPr>
+            <w:r>
+              <w:rPr>
+                <w:b/>
+                <w:color w:val="FF0000"/>
+                <w:sz w:val="24"/>
+                <w:szCs w:val="24"/>
+              </w:rPr>
+              <w:t>Very high risk</w:t>
+            </w:r>
+          </w:p>
+        </w:tc>
+        <w:tc>
+          <w:tcPr>
+            <w:tcW w:w="2311" w:type="dxa"/>
+          </w:tcPr>
+          <w:p>
+            <w:pPr>
+              <w:rPr>
+                <w:b/>
+                <w:color w:val="FF0000"/>
+                <w:sz w:val="24"/>
+                <w:szCs w:val="24"/>
+              </w:rPr>
+            </w:pPr>
+            <w:r>
+              <w:rPr>
+                <w:b/>
+                <w:color w:val="FF0000"/>
+                <w:sz w:val="24"/>
+                <w:szCs w:val="24"/>
+              </w:rPr>
+              <w:t>Medium risk</w:t>
+            </w:r>
+          </w:p>
+        </w:tc>
+      </w:tr>
+      <w:tr>
+        <w:tc>
+          <w:tcPr>
+            <w:tcW w:w="2310" w:type="dxa"/>
+            <w:vMerge/>
+          </w:tcPr>
+          <w:p>
+            <w:pPr>
+              <w:rPr>
+                <w:sz w:val="24"/>
+                <w:szCs w:val="24"/>
+              </w:rPr>
+            </w:pPr>
+          </w:p>
+        </w:tc>
+        <w:tc>
+          <w:tcPr>
+            <w:tcW w:w="2311" w:type="dxa"/>
+          </w:tcPr>
+          <w:p>
+            <w:pPr>
+              <w:rPr>
+                <w:sz w:val="24"/>
+                <w:szCs w:val="24"/>
+              </w:rPr>
+            </w:pPr>
+            <w:r>
+              <w:rPr>
+                <w:sz w:val="24"/>
+                <w:szCs w:val="24"/>
+              </w:rPr>
+              <w:t>Small project</w:t>
+            </w:r>
+          </w:p>
+        </w:tc>
+        <w:tc>
+          <w:tcPr>
+            <w:tcW w:w="2311" w:type="dxa"/>
+          </w:tcPr>
+          <w:p>
+            <w:pPr>
+              <w:rPr>
+                <w:b/>
+                <w:color w:val="FF0000"/>
+                <w:sz w:val="24"/>
+                <w:szCs w:val="24"/>
+              </w:rPr>
+            </w:pPr>
+            <w:r>
+              <w:rPr>
+                <w:b/>
+                <w:color w:val="FF0000"/>
+                <w:sz w:val="24"/>
+                <w:szCs w:val="24"/>
+              </w:rPr>
+              <w:t>High risk</w:t>
+            </w:r>
+          </w:p>
+        </w:tc>
+        <w:tc>
+          <w:tcPr>
+            <w:tcW w:w="2311" w:type="dxa"/>
+          </w:tcPr>
+          <w:p>
+            <w:pPr>
+              <w:rPr>
+                <w:b/>
+                <w:color w:val="FF0000"/>
+                <w:sz w:val="24"/>
+                <w:szCs w:val="24"/>
+              </w:rPr>
+            </w:pPr>
+            <w:r>
+              <w:rPr>
+                <w:b/>
+                <w:color w:val="FF0000"/>
+                <w:sz w:val="24"/>
+                <w:szCs w:val="24"/>
+              </w:rPr>
+              <w:t>Medium-low risk</w:t>
+            </w:r>
+          </w:p>
+        </w:tc>
+      </w:tr>
+    </w:tbl>
+    <w:p>
+      <w:pPr>
+        <w:rPr>
+          <w:sz w:val="24"/>
+          <w:szCs w:val="24"/>
+        </w:rPr>
+      </w:pPr>
+    </w:p>
+    <w:p>
+      <w:pPr>
+        <w:rPr>
+          <w:b/>
+          <w:sz w:val="26"/>
+          <w:szCs w:val="26"/>
+        </w:rPr>
+      </w:pPr>
+    </w:p>
+    <w:p>
+      <w:pPr>
+        <w:rPr>
+          <w:b/>
+          <w:sz w:val="26"/>
+          <w:szCs w:val="26"/>
+        </w:rPr>
+      </w:pPr>
+      <w:r>
+        <w:rPr>
+          <w:b/>
+          <w:sz w:val="26"/>
+          <w:szCs w:val="26"/>
+        </w:rPr>
+        <w:t>Schedule feasibility</w:t>
+      </w:r>
+    </w:p>
+    <w:p>
+      <w:pPr>
+        <w:rPr>
+          <w:sz w:val="24"/>
+          <w:szCs w:val="24"/>
+        </w:rPr>
+      </w:pPr>
+      <w:r>
+        <w:rPr>
+          <w:sz w:val="24"/>
+          <w:szCs w:val="24"/>
+        </w:rPr>
+        <w:t>The schedule management is the most important in terms of project success.</w:t>
+      </w:r>
+      <w:r>
+        <w:rPr>
+          <w:sz w:val="24"/>
+          <w:szCs w:val="24"/>
+        </w:rPr>
+        <w:t xml:space="preserve"> The company is structured in a way that every of its fields can work almost independent of the others.</w:t>
+      </w:r>
+      <w:r>
+        <w:rPr>
+          <w:sz w:val="24"/>
+          <w:szCs w:val="24"/>
+        </w:rPr>
+        <w:t xml:space="preserve"> The C.E.O will manage the resource allocation for every field.</w:t>
+      </w:r>
+      <w:r>
+        <w:rPr>
+          <w:sz w:val="24"/>
+          <w:szCs w:val="24"/>
+        </w:rPr>
+        <w:t xml:space="preserve"> The managers and supervisors will take care of the schedule, setting periodic deadlines for small steps in order to keep up the work flow and succeed in implementing this fresh company to the public.</w:t>
+      </w:r>
+    </w:p>
+    <w:p>
+      <w:pPr>
+        <w:rPr>
+          <w:sz w:val="24"/>
+          <w:szCs w:val="24"/>
+        </w:rPr>
+      </w:pPr>
+    </w:p>
+    <w:p>
+      <w:pPr>
+        <w:rPr>
+          <w:b/>
+          <w:sz w:val="26"/>
+          <w:szCs w:val="26"/>
+        </w:rPr>
+      </w:pPr>
+      <w:r>
+        <w:rPr>
+          <w:b/>
+          <w:sz w:val="26"/>
+          <w:szCs w:val="26"/>
+        </w:rPr>
+        <w:t>Legal and contractual feasibility</w:t>
+      </w:r>
+    </w:p>
+    <w:p>
+      <w:pPr>
+        <w:rPr>
+          <w:sz w:val="24"/>
+          <w:szCs w:val="24"/>
+        </w:rPr>
+      </w:pPr>
+      <w:r>
+        <w:rPr>
+          <w:sz w:val="24"/>
+          <w:szCs w:val="24"/>
+        </w:rPr>
+        <w:t xml:space="preserve">The legal requirements and data protection requirements are subject to ongoing laws and agreements that will </w:t>
+      </w:r>
+      <w:r>
+        <w:rPr>
+          <w:sz w:val="24"/>
+          <w:szCs w:val="24"/>
+        </w:rPr>
+        <w:t xml:space="preserve">be analyzed and tackled by our legal department, consisting of </w:t>
+      </w:r>
+      <w:proofErr w:type="spellStart"/>
+      <w:r>
+        <w:rPr>
+          <w:sz w:val="24"/>
+          <w:szCs w:val="24"/>
+        </w:rPr>
+        <w:t>well prepared</w:t>
+      </w:r>
+      <w:proofErr w:type="spellEnd"/>
+      <w:r>
+        <w:rPr>
+          <w:sz w:val="24"/>
+          <w:szCs w:val="24"/>
+        </w:rPr>
+        <w:t xml:space="preserve"> lawyers who will deal with this part of the project. For further details, here is a </w:t>
+      </w:r>
+      <w:hyperlink r:id="rId7" w:history="1">
+        <w:r>
+          <w:rPr>
+            <w:rStyle w:val="Hyperlink"/>
+            <w:sz w:val="24"/>
+            <w:szCs w:val="24"/>
+          </w:rPr>
+          <w:t>li</w:t>
+        </w:r>
+        <w:r>
+          <w:rPr>
+            <w:rStyle w:val="Hyperlink"/>
+            <w:sz w:val="24"/>
+            <w:szCs w:val="24"/>
+          </w:rPr>
+          <w:t>n</w:t>
+        </w:r>
+        <w:r>
+          <w:rPr>
+            <w:rStyle w:val="Hyperlink"/>
+            <w:sz w:val="24"/>
+            <w:szCs w:val="24"/>
+          </w:rPr>
+          <w:t>k</w:t>
+        </w:r>
+      </w:hyperlink>
+      <w:r>
+        <w:rPr>
+          <w:sz w:val="24"/>
+          <w:szCs w:val="24"/>
+        </w:rPr>
+        <w:t xml:space="preserve"> to an airline business model according to the EU laws, </w:t>
+      </w:r>
+      <w:r>
+        <w:rPr>
+          <w:sz w:val="24"/>
+          <w:szCs w:val="24"/>
+        </w:rPr>
+        <w:t>which</w:t>
+      </w:r>
+      <w:r>
+        <w:rPr>
+          <w:sz w:val="24"/>
+          <w:szCs w:val="24"/>
+        </w:rPr>
+        <w:t xml:space="preserve"> is a really complicated subject to take.</w:t>
+      </w:r>
+    </w:p>
+    <w:p>
+      <w:pPr>
+        <w:rPr>
+          <w:sz w:val="24"/>
+          <w:szCs w:val="24"/>
+        </w:rPr>
+      </w:pPr>
+    </w:p>
+    <w:p>
+      <w:pPr>
+        <w:rPr>
+          <w:b/>
+          <w:sz w:val="26"/>
+          <w:szCs w:val="26"/>
+        </w:rPr>
+      </w:pPr>
+      <w:r>
+        <w:rPr>
+          <w:b/>
+          <w:sz w:val="26"/>
+          <w:szCs w:val="26"/>
+        </w:rPr>
+        <w:t>Economic feasibility</w:t>
+      </w:r>
+    </w:p>
+    <w:p>
+      <w:pPr>
+        <w:rPr>
+          <w:sz w:val="24"/>
+          <w:szCs w:val="24"/>
+        </w:rPr>
+      </w:pPr>
+      <w:r>
+        <w:rPr>
+          <w:sz w:val="24"/>
+          <w:szCs w:val="24"/>
+        </w:rPr>
+        <w:t>In order to determine if the investment will be profitable, we have to make a financial analysis taking into account cost vs benefit battle in which the benefit should outrage.</w:t>
+      </w:r>
+    </w:p>
+    <w:p>
+      <w:pPr>
+        <w:rPr>
+          <w:sz w:val="24"/>
+          <w:szCs w:val="24"/>
+        </w:rPr>
+      </w:pPr>
+      <w:r>
+        <w:rPr>
+          <w:sz w:val="24"/>
+          <w:szCs w:val="24"/>
+        </w:rPr>
+        <w:t>///ONGOING</w:t>
+      </w:r>
+      <w:bookmarkStart w:id="0" w:name="_GoBack"/>
+      <w:bookmarkEnd w:id="0"/>
+    </w:p>
+    <w:p>
+      <w:pPr>
+        <w:rPr>
+          <w:sz w:val="24"/>
+          <w:szCs w:val="24"/>
+        </w:rPr>
+      </w:pPr>
+      <w:r>
+        <w:rPr>
+          <w:b/>
+          <w:sz w:val="28"/>
+          <w:szCs w:val="28"/>
+        </w:rPr>
+        <w:t>Risk analysis</w:t>
+      </w:r>
+    </w:p>
+    <w:p>
+      <w:pPr>
+        <w:rPr>
+          <w:sz w:val="24"/>
+          <w:szCs w:val="24"/>
+        </w:rPr>
+      </w:pPr>
+      <w:r>
+        <w:rPr>
+          <w:sz w:val="24"/>
+          <w:szCs w:val="24"/>
+        </w:rPr>
+        <w:t>Risk is about the probability of something wrong to happen, and the negative consequences is implies. In order to be prepared for as much bad situations as possible, we organized th</w:t>
+      </w:r>
+      <w:r>
+        <w:rPr>
+          <w:sz w:val="24"/>
+          <w:szCs w:val="24"/>
+        </w:rPr>
+        <w:t>e</w:t>
+      </w:r>
+      <w:r>
+        <w:rPr>
+          <w:sz w:val="24"/>
+          <w:szCs w:val="24"/>
+        </w:rPr>
+        <w:t xml:space="preserve"> </w:t>
+      </w:r>
+      <w:r>
+        <w:rPr>
+          <w:sz w:val="24"/>
+          <w:szCs w:val="24"/>
+        </w:rPr>
+        <w:t xml:space="preserve">risks in a table based on the level of negative impact, the likelihood for them to happen, </w:t>
+      </w:r>
+      <w:r>
+        <w:rPr>
+          <w:sz w:val="24"/>
+          <w:szCs w:val="24"/>
+        </w:rPr>
+        <w:lastRenderedPageBreak/>
+        <w:t>how to prevent them and so on. This is a good measure to be aware of what can go wrong along the project, and the possible solutions to solve these problems.</w:t>
+      </w:r>
+    </w:p>
+    <w:tbl>
+      <w:tblPr>
+        <w:tblStyle w:val="TableGrid"/>
+        <w:tblpPr w:leftFromText="180" w:rightFromText="180" w:vertAnchor="page" w:horzAnchor="margin" w:tblpXSpec="center" w:tblpY="3469"/>
         <w:tblW w:w="6144" w:type="pct"/>
         <w:shd w:val="clear" w:color="auto" w:fill="FBD4B4" w:themeFill="accent6" w:themeFillTint="66"/>
         <w:tblLook w:val="04A0" w:firstRow="1" w:lastRow="0" w:firstColumn="1" w:lastColumn="0" w:noHBand="0" w:noVBand="1"/>
@@ -3871,15 +4477,7 @@
                 <w:sz w:val="24"/>
                 <w:szCs w:val="24"/>
               </w:rPr>
-              <w:t xml:space="preserve">-&gt;Missing security patches on web server </w:t>
-            </w:r>
-            <w:r>
-              <w:rPr>
-                <w:sz w:val="24"/>
-                <w:szCs w:val="24"/>
-              </w:rPr>
-              <w:lastRenderedPageBreak/>
-              <w:t>hosting client info-&lt;</w:t>
+              <w:t>-&gt;Missing security patches on web server hosting client info-&lt;</w:t>
             </w:r>
           </w:p>
           <w:p>
@@ -3910,7 +4508,6 @@
                 <w:sz w:val="24"/>
                 <w:szCs w:val="24"/>
               </w:rPr>
-              <w:lastRenderedPageBreak/>
               <w:t>High</w:t>
             </w:r>
           </w:p>
@@ -6187,6 +6784,7 @@
   <w:style w:type="character" w:default="1" w:styleId="DefaultParagraphFont">
     <w:name w:val="Default Paragraph Font"/>
     <w:uiPriority w:val="1"/>
+    <w:semiHidden/>
     <w:unhideWhenUsed/>
   </w:style>
   <w:style w:type="table" w:default="1" w:styleId="TableNormal">
@@ -6269,6 +6867,29 @@
       <w:ind w:left="720"/>
       <w:contextualSpacing/>
     </w:pPr>
+  </w:style>
+  <w:style w:type="character" w:styleId="Hyperlink">
+    <w:name w:val="Hyperlink"/>
+    <w:basedOn w:val="DefaultParagraphFont"/>
+    <w:uiPriority w:val="99"/>
+    <w:unhideWhenUsed/>
+    <w:rsid w:val="00513CD7"/>
+    <w:rPr>
+      <w:color w:val="0000FF" w:themeColor="hyperlink"/>
+      <w:u w:val="single"/>
+    </w:rPr>
+  </w:style>
+  <w:style w:type="character" w:styleId="FollowedHyperlink">
+    <w:name w:val="FollowedHyperlink"/>
+    <w:basedOn w:val="DefaultParagraphFont"/>
+    <w:uiPriority w:val="99"/>
+    <w:semiHidden/>
+    <w:unhideWhenUsed/>
+    <w:rsid w:val="00513CD7"/>
+    <w:rPr>
+      <w:color w:val="800080" w:themeColor="followedHyperlink"/>
+      <w:u w:val="single"/>
+    </w:rPr>
   </w:style>
 </w:styles>
 </file>
@@ -6436,6 +7057,7 @@
   <w:style w:type="character" w:default="1" w:styleId="DefaultParagraphFont">
     <w:name w:val="Default Paragraph Font"/>
     <w:uiPriority w:val="1"/>
+    <w:semiHidden/>
     <w:unhideWhenUsed/>
   </w:style>
   <w:style w:type="table" w:default="1" w:styleId="TableNormal">
@@ -6518,6 +7140,29 @@
       <w:ind w:left="720"/>
       <w:contextualSpacing/>
     </w:pPr>
+  </w:style>
+  <w:style w:type="character" w:styleId="Hyperlink">
+    <w:name w:val="Hyperlink"/>
+    <w:basedOn w:val="DefaultParagraphFont"/>
+    <w:uiPriority w:val="99"/>
+    <w:unhideWhenUsed/>
+    <w:rsid w:val="00513CD7"/>
+    <w:rPr>
+      <w:color w:val="0000FF" w:themeColor="hyperlink"/>
+      <w:u w:val="single"/>
+    </w:rPr>
+  </w:style>
+  <w:style w:type="character" w:styleId="FollowedHyperlink">
+    <w:name w:val="FollowedHyperlink"/>
+    <w:basedOn w:val="DefaultParagraphFont"/>
+    <w:uiPriority w:val="99"/>
+    <w:semiHidden/>
+    <w:unhideWhenUsed/>
+    <w:rsid w:val="00513CD7"/>
+    <w:rPr>
+      <w:color w:val="800080" w:themeColor="followedHyperlink"/>
+      <w:u w:val="single"/>
+    </w:rPr>
   </w:style>
 </w:styles>
 </file>

</xml_diff>